<commit_message>
v1.0.2 - Translation services are fixed - Localization parameter added
</commit_message>
<xml_diff>
--- a/SalesUtil/Requirments.docx
+++ b/SalesUtil/Requirments.docx
@@ -254,7 +254,6 @@
                 <w:lang w:val="en-US" w:eastAsia="en-US"/>
               </w:rPr>
             </w:pPr>
-            <w:bookmarkStart w:id="3" w:name="_GoBack" w:colFirst="1" w:colLast="1"/>
             <w:r>
               <w:rPr>
                 <w:b/>
@@ -265,7 +264,7 @@
             </w:r>
           </w:p>
         </w:tc>
-        <w:commentRangeStart w:id="4"/>
+        <w:commentRangeStart w:id="3"/>
         <w:tc>
           <w:tcPr>
             <w:tcW w:w="6515" w:type="dxa"/>
@@ -456,108 +455,12 @@
               </w:rPr>
               <w:t>, а мова назви - швецька</w:t>
             </w:r>
-            <w:commentRangeEnd w:id="4"/>
+            <w:commentRangeEnd w:id="3"/>
             <w:r>
               <w:rPr>
                 <w:rStyle w:val="CommentReference"/>
               </w:rPr>
-              <w:commentReference w:id="4"/>
-            </w:r>
-          </w:p>
-        </w:tc>
-      </w:tr>
-      <w:bookmarkEnd w:id="3"/>
-      <w:tr>
-        <w:tc>
-          <w:tcPr>
-            <w:tcW w:w="3114" w:type="dxa"/>
-          </w:tcPr>
-          <w:p>
-            <w:pPr>
-              <w:rPr>
-                <w:b/>
-                <w:color w:val="1F497D"/>
-                <w:lang w:val="en-US" w:eastAsia="en-US"/>
-              </w:rPr>
-            </w:pPr>
-            <w:r>
-              <w:rPr>
-                <w:b/>
-                <w:color w:val="1F497D"/>
-                <w:lang w:val="en-US" w:eastAsia="en-US"/>
-              </w:rPr>
-              <w:t>Customer</w:t>
-            </w:r>
-          </w:p>
-        </w:tc>
-        <w:commentRangeStart w:id="5"/>
-        <w:tc>
-          <w:tcPr>
-            <w:tcW w:w="6515" w:type="dxa"/>
-          </w:tcPr>
-          <w:p>
-            <w:pPr>
-              <w:rPr>
-                <w:color w:val="1F497D"/>
-                <w:lang w:val="en-US" w:eastAsia="en-US"/>
-              </w:rPr>
-            </w:pPr>
-            <w:r>
-              <w:rPr>
-                <w:color w:val="1F497D"/>
-                <w:lang w:val="en-US" w:eastAsia="en-US"/>
-              </w:rPr>
-              <w:fldChar w:fldCharType="begin"/>
-            </w:r>
-            <w:r>
-              <w:rPr>
-                <w:color w:val="1F497D"/>
-                <w:lang w:val="en-US" w:eastAsia="en-US"/>
-              </w:rPr>
-              <w:instrText xml:space="preserve"> MERGEFIELD "Customer_End_User_" </w:instrText>
-            </w:r>
-            <w:r>
-              <w:rPr>
-                <w:color w:val="1F497D"/>
-                <w:lang w:val="en-US" w:eastAsia="en-US"/>
-              </w:rPr>
-              <w:fldChar w:fldCharType="separate"/>
-            </w:r>
-            <w:r>
-              <w:rPr>
-                <w:noProof/>
-                <w:color w:val="1F497D"/>
-                <w:lang w:val="en-US" w:eastAsia="en-US"/>
-              </w:rPr>
-              <w:t>«Customer_End_User_»</w:t>
-            </w:r>
-            <w:r>
-              <w:rPr>
-                <w:color w:val="1F497D"/>
-                <w:lang w:val="en-US" w:eastAsia="en-US"/>
-              </w:rPr>
-              <w:fldChar w:fldCharType="end"/>
-            </w:r>
-            <w:r>
-              <w:rPr>
-                <w:color w:val="1F497D"/>
-                <w:lang w:val="en-US" w:eastAsia="en-US"/>
-              </w:rPr>
-              <w:t xml:space="preserve"> </w:t>
-            </w:r>
-            <w:r>
-              <w:rPr>
-                <w:color w:val="ED7D31" w:themeColor="accent2"/>
-                <w:lang w:val="en-US" w:eastAsia="en-US"/>
-              </w:rPr>
-              <w:t>= Customer (End User)</w:t>
-            </w:r>
-            <w:commentRangeEnd w:id="5"/>
-            <w:r>
-              <w:rPr>
-                <w:rStyle w:val="CommentReference"/>
-              </w:rPr>
-              <w:commentReference w:id="5"/>
+              <w:commentReference w:id="3"/>
             </w:r>
           </w:p>
         </w:tc>
@@ -581,11 +484,11 @@
                 <w:color w:val="1F497D"/>
                 <w:lang w:val="en-US" w:eastAsia="en-US"/>
               </w:rPr>
-              <w:t>Est. Close Date</w:t>
+              <w:t>Customer</w:t>
             </w:r>
           </w:p>
         </w:tc>
-        <w:commentRangeStart w:id="6"/>
+        <w:commentRangeStart w:id="4"/>
         <w:tc>
           <w:tcPr>
             <w:tcW w:w="6515" w:type="dxa"/>
@@ -594,7 +497,7 @@
             <w:pPr>
               <w:rPr>
                 <w:color w:val="1F497D"/>
-                <w:lang w:eastAsia="en-US"/>
+                <w:lang w:val="en-US" w:eastAsia="en-US"/>
               </w:rPr>
             </w:pPr>
             <w:r>
@@ -609,6 +512,101 @@
                 <w:color w:val="1F497D"/>
                 <w:lang w:val="en-US" w:eastAsia="en-US"/>
               </w:rPr>
+              <w:instrText xml:space="preserve"> MERGEFIELD "Customer_End_User_" </w:instrText>
+            </w:r>
+            <w:r>
+              <w:rPr>
+                <w:color w:val="1F497D"/>
+                <w:lang w:val="en-US" w:eastAsia="en-US"/>
+              </w:rPr>
+              <w:fldChar w:fldCharType="separate"/>
+            </w:r>
+            <w:r>
+              <w:rPr>
+                <w:noProof/>
+                <w:color w:val="1F497D"/>
+                <w:lang w:val="en-US" w:eastAsia="en-US"/>
+              </w:rPr>
+              <w:t>«Customer_End_User_»</w:t>
+            </w:r>
+            <w:r>
+              <w:rPr>
+                <w:color w:val="1F497D"/>
+                <w:lang w:val="en-US" w:eastAsia="en-US"/>
+              </w:rPr>
+              <w:fldChar w:fldCharType="end"/>
+            </w:r>
+            <w:r>
+              <w:rPr>
+                <w:color w:val="1F497D"/>
+                <w:lang w:val="en-US" w:eastAsia="en-US"/>
+              </w:rPr>
+              <w:t xml:space="preserve"> </w:t>
+            </w:r>
+            <w:r>
+              <w:rPr>
+                <w:color w:val="ED7D31" w:themeColor="accent2"/>
+                <w:lang w:val="en-US" w:eastAsia="en-US"/>
+              </w:rPr>
+              <w:t>= Customer (End User)</w:t>
+            </w:r>
+            <w:commentRangeEnd w:id="4"/>
+            <w:r>
+              <w:rPr>
+                <w:rStyle w:val="CommentReference"/>
+              </w:rPr>
+              <w:commentReference w:id="4"/>
+            </w:r>
+          </w:p>
+        </w:tc>
+      </w:tr>
+      <w:tr>
+        <w:tc>
+          <w:tcPr>
+            <w:tcW w:w="3114" w:type="dxa"/>
+          </w:tcPr>
+          <w:p>
+            <w:pPr>
+              <w:rPr>
+                <w:b/>
+                <w:color w:val="1F497D"/>
+                <w:lang w:val="en-US" w:eastAsia="en-US"/>
+              </w:rPr>
+            </w:pPr>
+            <w:r>
+              <w:rPr>
+                <w:b/>
+                <w:color w:val="1F497D"/>
+                <w:lang w:val="en-US" w:eastAsia="en-US"/>
+              </w:rPr>
+              <w:t>Est. Close Date</w:t>
+            </w:r>
+          </w:p>
+        </w:tc>
+        <w:commentRangeStart w:id="5"/>
+        <w:tc>
+          <w:tcPr>
+            <w:tcW w:w="6515" w:type="dxa"/>
+          </w:tcPr>
+          <w:p>
+            <w:pPr>
+              <w:rPr>
+                <w:color w:val="1F497D"/>
+                <w:lang w:eastAsia="en-US"/>
+              </w:rPr>
+            </w:pPr>
+            <w:r>
+              <w:rPr>
+                <w:color w:val="1F497D"/>
+                <w:lang w:val="en-US" w:eastAsia="en-US"/>
+              </w:rPr>
+              <w:fldChar w:fldCharType="begin"/>
+            </w:r>
+            <w:r>
+              <w:rPr>
+                <w:color w:val="1F497D"/>
+                <w:lang w:val="en-US" w:eastAsia="en-US"/>
+              </w:rPr>
               <w:instrText xml:space="preserve"> MERGEFIELD Est_Close_Date_ </w:instrText>
             </w:r>
             <w:r>
@@ -688,64 +686,144 @@
                 <w:color w:val="1F497D"/>
                 <w:lang w:val="en-US" w:eastAsia="en-US"/>
               </w:rPr>
+              <w:t>«ECD_comment»</w:t>
+            </w:r>
+            <w:r>
+              <w:rPr>
+                <w:color w:val="1F497D"/>
+                <w:lang w:val="en-US" w:eastAsia="en-US"/>
+              </w:rPr>
+              <w:fldChar w:fldCharType="end"/>
+            </w:r>
+            <w:r>
+              <w:rPr>
+                <w:color w:val="1F497D"/>
+                <w:lang w:val="en-US" w:eastAsia="en-US"/>
+              </w:rPr>
+              <w:t>)</w:t>
+            </w:r>
+            <w:r>
+              <w:rPr>
+                <w:color w:val="1F497D"/>
+                <w:lang w:val="en-US" w:eastAsia="en-US"/>
+              </w:rPr>
+              <w:t xml:space="preserve"> = </w:t>
+            </w:r>
+            <w:r>
+              <w:rPr>
+                <w:color w:val="FF0000"/>
+                <w:lang w:eastAsia="en-US"/>
+              </w:rPr>
               <w:t>«</w:t>
             </w:r>
-            <w:proofErr w:type="spellStart"/>
-            <w:r>
-              <w:rPr>
-                <w:noProof/>
-                <w:color w:val="1F497D"/>
-                <w:lang w:val="en-US" w:eastAsia="en-US"/>
-              </w:rPr>
-              <w:t>ECD_comment</w:t>
-            </w:r>
-            <w:proofErr w:type="spellEnd"/>
-            <w:r>
-              <w:rPr>
-                <w:noProof/>
-                <w:color w:val="1F497D"/>
-                <w:lang w:val="en-US" w:eastAsia="en-US"/>
+            <w:r>
+              <w:rPr>
+                <w:color w:val="FF0000"/>
+                <w:lang w:val="en-US" w:eastAsia="en-US"/>
+              </w:rPr>
+              <w:t>is already overdue</w:t>
+            </w:r>
+            <w:r>
+              <w:rPr>
+                <w:color w:val="FF0000"/>
+                <w:lang w:eastAsia="en-US"/>
               </w:rPr>
               <w:t>»</w:t>
             </w:r>
             <w:r>
               <w:rPr>
-                <w:color w:val="1F497D"/>
-                <w:lang w:val="en-US" w:eastAsia="en-US"/>
-              </w:rPr>
-              <w:fldChar w:fldCharType="end"/>
-            </w:r>
-            <w:r>
-              <w:rPr>
-                <w:color w:val="1F497D"/>
-                <w:lang w:val="en-US" w:eastAsia="en-US"/>
-              </w:rPr>
-              <w:t>)</w:t>
-            </w:r>
-            <w:r>
-              <w:rPr>
-                <w:color w:val="1F497D"/>
-                <w:lang w:val="en-US" w:eastAsia="en-US"/>
-              </w:rPr>
-              <w:t xml:space="preserve"> = </w:t>
+                <w:color w:val="ED7D31" w:themeColor="accent2"/>
+                <w:lang w:val="en-US" w:eastAsia="en-US"/>
+              </w:rPr>
+              <w:t xml:space="preserve">, </w:t>
+            </w:r>
+            <w:r>
+              <w:rPr>
+                <w:color w:val="ED7D31" w:themeColor="accent2"/>
+                <w:lang w:val="ru-RU" w:eastAsia="en-US"/>
+              </w:rPr>
+              <w:t>якщо</w:t>
+            </w:r>
+            <w:r>
+              <w:rPr>
+                <w:color w:val="ED7D31" w:themeColor="accent2"/>
+                <w:lang w:val="en-US" w:eastAsia="en-US"/>
+              </w:rPr>
+              <w:t xml:space="preserve"> </w:t>
+            </w:r>
+            <w:r>
+              <w:rPr>
+                <w:color w:val="ED7D31" w:themeColor="accent2"/>
+                <w:lang w:val="ru-RU" w:eastAsia="en-US"/>
+              </w:rPr>
+              <w:t>дата</w:t>
+            </w:r>
+            <w:r>
+              <w:rPr>
+                <w:color w:val="ED7D31" w:themeColor="accent2"/>
+                <w:lang w:val="en-US" w:eastAsia="en-US"/>
+              </w:rPr>
+              <w:t xml:space="preserve"> </w:t>
+            </w:r>
+            <w:r>
+              <w:rPr>
+                <w:color w:val="ED7D31" w:themeColor="accent2"/>
+                <w:lang w:val="ru-RU" w:eastAsia="en-US"/>
+              </w:rPr>
+              <w:t>до</w:t>
+            </w:r>
+            <w:r>
+              <w:rPr>
+                <w:color w:val="ED7D31" w:themeColor="accent2"/>
+                <w:lang w:val="en-US" w:eastAsia="en-US"/>
+              </w:rPr>
+              <w:t xml:space="preserve"> «</w:t>
+            </w:r>
+            <w:r>
+              <w:rPr>
+                <w:color w:val="ED7D31" w:themeColor="accent2"/>
+                <w:lang w:val="ru-RU" w:eastAsia="en-US"/>
+              </w:rPr>
+              <w:t>сьогодні</w:t>
+            </w:r>
+            <w:r>
+              <w:rPr>
+                <w:color w:val="ED7D31" w:themeColor="accent2"/>
+                <w:lang w:val="en-US" w:eastAsia="en-US"/>
+              </w:rPr>
+              <w:t xml:space="preserve">», </w:t>
+            </w:r>
+            <w:r>
+              <w:rPr>
+                <w:color w:val="ED7D31" w:themeColor="accent2"/>
+                <w:lang w:val="ru-RU" w:eastAsia="en-US"/>
+              </w:rPr>
+              <w:t>або</w:t>
+            </w:r>
+            <w:r>
+              <w:rPr>
+                <w:color w:val="ED7D31" w:themeColor="accent2"/>
+                <w:lang w:val="en-US" w:eastAsia="en-US"/>
+              </w:rPr>
+              <w:t xml:space="preserve"> </w:t>
+            </w:r>
+            <w:r>
+              <w:rPr>
+                <w:color w:val="ED7D31" w:themeColor="accent2"/>
+                <w:lang w:eastAsia="en-US"/>
+              </w:rPr>
+              <w:t>“</w:t>
             </w:r>
             <w:r>
               <w:rPr>
                 <w:color w:val="FF0000"/>
-                <w:lang w:eastAsia="en-US"/>
-              </w:rPr>
-              <w:t>«</w:t>
+                <w:lang w:val="en-US" w:eastAsia="en-US"/>
+              </w:rPr>
+              <w:t>Make sure that you close this case in time</w:t>
             </w:r>
             <w:r>
               <w:rPr>
                 <w:color w:val="FF0000"/>
-                <w:lang w:val="en-US" w:eastAsia="en-US"/>
-              </w:rPr>
-              <w:t>is already overdue</w:t>
-            </w:r>
-            <w:r>
-              <w:rPr>
-                <w:color w:val="FF0000"/>
                 <w:lang w:eastAsia="en-US"/>
               </w:rPr>
               <w:t>»</w:t>
@@ -753,114 +831,16 @@
             <w:r>
               <w:rPr>
                 <w:color w:val="ED7D31" w:themeColor="accent2"/>
-                <w:lang w:val="en-US" w:eastAsia="en-US"/>
-              </w:rPr>
-              <w:t xml:space="preserve">, </w:t>
-            </w:r>
-            <w:r>
-              <w:rPr>
-                <w:color w:val="ED7D31" w:themeColor="accent2"/>
-                <w:lang w:val="ru-RU" w:eastAsia="en-US"/>
-              </w:rPr>
-              <w:t>якщо</w:t>
-            </w:r>
-            <w:r>
-              <w:rPr>
-                <w:color w:val="ED7D31" w:themeColor="accent2"/>
-                <w:lang w:val="en-US" w:eastAsia="en-US"/>
-              </w:rPr>
-              <w:t xml:space="preserve"> </w:t>
-            </w:r>
-            <w:r>
-              <w:rPr>
-                <w:color w:val="ED7D31" w:themeColor="accent2"/>
-                <w:lang w:val="ru-RU" w:eastAsia="en-US"/>
-              </w:rPr>
-              <w:t>дата</w:t>
-            </w:r>
-            <w:r>
-              <w:rPr>
-                <w:color w:val="ED7D31" w:themeColor="accent2"/>
-                <w:lang w:val="en-US" w:eastAsia="en-US"/>
-              </w:rPr>
-              <w:t xml:space="preserve"> </w:t>
-            </w:r>
-            <w:r>
-              <w:rPr>
-                <w:color w:val="ED7D31" w:themeColor="accent2"/>
-                <w:lang w:val="ru-RU" w:eastAsia="en-US"/>
-              </w:rPr>
-              <w:t>до</w:t>
-            </w:r>
-            <w:r>
-              <w:rPr>
-                <w:color w:val="ED7D31" w:themeColor="accent2"/>
-                <w:lang w:val="en-US" w:eastAsia="en-US"/>
-              </w:rPr>
-              <w:t xml:space="preserve"> «</w:t>
-            </w:r>
-            <w:r>
-              <w:rPr>
-                <w:color w:val="ED7D31" w:themeColor="accent2"/>
-                <w:lang w:val="ru-RU" w:eastAsia="en-US"/>
-              </w:rPr>
-              <w:t>сьогодні</w:t>
-            </w:r>
-            <w:r>
-              <w:rPr>
-                <w:color w:val="ED7D31" w:themeColor="accent2"/>
-                <w:lang w:val="en-US" w:eastAsia="en-US"/>
-              </w:rPr>
-              <w:t xml:space="preserve">», </w:t>
-            </w:r>
-            <w:r>
-              <w:rPr>
-                <w:color w:val="ED7D31" w:themeColor="accent2"/>
-                <w:lang w:val="ru-RU" w:eastAsia="en-US"/>
-              </w:rPr>
-              <w:t>або</w:t>
-            </w:r>
-            <w:r>
-              <w:rPr>
-                <w:color w:val="ED7D31" w:themeColor="accent2"/>
-                <w:lang w:val="en-US" w:eastAsia="en-US"/>
-              </w:rPr>
-              <w:t xml:space="preserve"> </w:t>
-            </w:r>
-            <w:r>
-              <w:rPr>
-                <w:color w:val="ED7D31" w:themeColor="accent2"/>
-                <w:lang w:eastAsia="en-US"/>
-              </w:rPr>
-              <w:t>“</w:t>
-            </w:r>
-            <w:r>
-              <w:rPr>
-                <w:color w:val="FF0000"/>
-                <w:lang w:val="en-US" w:eastAsia="en-US"/>
-              </w:rPr>
-              <w:t>Make sure that you close this case in time</w:t>
-            </w:r>
-            <w:r>
-              <w:rPr>
-                <w:color w:val="FF0000"/>
-                <w:lang w:eastAsia="en-US"/>
-              </w:rPr>
-              <w:t>»</w:t>
-            </w:r>
-            <w:r>
-              <w:rPr>
-                <w:color w:val="ED7D31" w:themeColor="accent2"/>
                 <w:lang w:eastAsia="en-US"/>
               </w:rPr>
               <w:t>, якщо дата сьогодні та пізніше.</w:t>
             </w:r>
-            <w:commentRangeEnd w:id="6"/>
+            <w:commentRangeEnd w:id="5"/>
             <w:r>
               <w:rPr>
                 <w:rStyle w:val="CommentReference"/>
               </w:rPr>
-              <w:commentReference w:id="6"/>
+              <w:commentReference w:id="5"/>
             </w:r>
           </w:p>
         </w:tc>
@@ -889,7 +869,7 @@
                 <w:lang w:val="en-US" w:eastAsia="en-US"/>
               </w:rPr>
             </w:pPr>
-            <w:commentRangeStart w:id="7"/>
+            <w:commentRangeStart w:id="6"/>
             <w:r>
               <w:rPr>
                 <w:color w:val="1F497D"/>
@@ -1072,12 +1052,12 @@
               </w:rPr>
               <w:t>- швецька</w:t>
             </w:r>
-            <w:commentRangeEnd w:id="7"/>
+            <w:commentRangeEnd w:id="6"/>
             <w:r>
               <w:rPr>
                 <w:rStyle w:val="CommentReference"/>
               </w:rPr>
-              <w:commentReference w:id="7"/>
+              <w:commentReference w:id="6"/>
             </w:r>
           </w:p>
         </w:tc>
@@ -1094,7 +1074,7 @@
                 <w:lang w:val="ru-RU" w:eastAsia="en-US"/>
               </w:rPr>
             </w:pPr>
-            <w:commentRangeStart w:id="8"/>
+            <w:commentRangeStart w:id="7"/>
             <w:r>
               <w:rPr>
                 <w:color w:val="1F497D"/>
@@ -1202,12 +1182,12 @@
               </w:rPr>
               <w:t xml:space="preserve"> krona</w:t>
             </w:r>
-            <w:commentRangeEnd w:id="8"/>
+            <w:commentRangeEnd w:id="7"/>
             <w:r>
               <w:rPr>
                 <w:rStyle w:val="CommentReference"/>
               </w:rPr>
-              <w:commentReference w:id="8"/>
+              <w:commentReference w:id="7"/>
             </w:r>
           </w:p>
         </w:tc>
@@ -3340,7 +3320,7 @@
       </w:r>
     </w:p>
   </w:comment>
-  <w:comment w:id="4" w:author="Lyubomyr Boychuk" w:date="2017-08-04T14:53:00Z" w:initials="LB">
+  <w:comment w:id="3" w:author="Lyubomyr Boychuk" w:date="2017-08-04T14:53:00Z" w:initials="LB">
     <w:p>
       <w:pPr>
         <w:pStyle w:val="CommentText"/>
@@ -3358,17 +3338,11 @@
         <w:rPr>
           <w:lang w:val="en-US"/>
         </w:rPr>
-        <w:t xml:space="preserve">NOT DONE. </w:t>
-      </w:r>
-      <w:r>
-        <w:rPr>
-          <w:lang w:val="en-US"/>
-        </w:rPr>
-        <w:t>Translation function to be refactored</w:t>
+        <w:t>DONE</w:t>
       </w:r>
     </w:p>
   </w:comment>
-  <w:comment w:id="5" w:author="Lyubomyr Boychuk" w:date="2017-08-04T14:54:00Z" w:initials="LB">
+  <w:comment w:id="4" w:author="Lyubomyr Boychuk" w:date="2017-08-04T14:54:00Z" w:initials="LB">
     <w:p>
       <w:pPr>
         <w:pStyle w:val="CommentText"/>
@@ -3390,7 +3364,7 @@
       </w:r>
     </w:p>
   </w:comment>
-  <w:comment w:id="6" w:author="Lyubomyr Boychuk" w:date="2017-08-04T14:56:00Z" w:initials="LB">
+  <w:comment w:id="5" w:author="Lyubomyr Boychuk" w:date="2017-08-04T14:56:00Z" w:initials="LB">
     <w:p>
       <w:pPr>
         <w:pStyle w:val="CommentText"/>
@@ -3412,7 +3386,7 @@
       </w:r>
     </w:p>
   </w:comment>
-  <w:comment w:id="7" w:author="Lyubomyr Boychuk" w:date="2017-08-04T14:59:00Z" w:initials="LB">
+  <w:comment w:id="6" w:author="Lyubomyr Boychuk" w:date="2017-08-04T14:59:00Z" w:initials="LB">
     <w:p>
       <w:pPr>
         <w:pStyle w:val="CommentText"/>
@@ -3430,11 +3404,11 @@
         <w:rPr>
           <w:lang w:val="en-US"/>
         </w:rPr>
-        <w:t>NO DONE! Create Description language checker</w:t>
+        <w:t>DONE</w:t>
       </w:r>
     </w:p>
   </w:comment>
-  <w:comment w:id="8" w:author="Lyubomyr Boychuk" w:date="2017-08-04T15:02:00Z" w:initials="LB">
+  <w:comment w:id="7" w:author="Lyubomyr Boychuk" w:date="2017-08-04T15:02:00Z" w:initials="LB">
     <w:p>
       <w:pPr>
         <w:pStyle w:val="CommentText"/>
@@ -3452,7 +3426,15 @@
         <w:rPr>
           <w:lang w:val="en-US"/>
         </w:rPr>
-        <w:t xml:space="preserve">DONE, for SE application key. For NO, this rule is not </w:t>
+        <w:t>DONE, for</w:t>
+      </w:r>
+      <w:bookmarkStart w:id="8" w:name="_GoBack"/>
+      <w:bookmarkEnd w:id="8"/>
+      <w:r>
+        <w:rPr>
+          <w:lang w:val="en-US"/>
+        </w:rPr>
+        <w:t xml:space="preserve"> SE application key. For NO, this rule is not </w:t>
       </w:r>
       <w:r>
         <w:rPr>

</xml_diff>